<commit_message>
Final Changes to the game
</commit_message>
<xml_diff>
--- a/Art/G D M L.docx
+++ b/Art/G D M L.docx
@@ -656,6 +656,22 @@
               </w:rPr>
               <w:t> </w:t>
             </w:r>
+            <w:r>
+              <w:rPr>
+                <w:rFonts w:ascii="Calibri" w:eastAsia="Times New Roman" w:hAnsi="Calibri" w:cs="Times New Roman"/>
+                <w:color w:val="000000"/>
+              </w:rPr>
+              <w:t xml:space="preserve">Devon </w:t>
+            </w:r>
+            <w:proofErr w:type="spellStart"/>
+            <w:r>
+              <w:rPr>
+                <w:rFonts w:ascii="Calibri" w:eastAsia="Times New Roman" w:hAnsi="Calibri" w:cs="Times New Roman"/>
+                <w:color w:val="000000"/>
+              </w:rPr>
+              <w:t>Schimming</w:t>
+            </w:r>
+            <w:proofErr w:type="spellEnd"/>
           </w:p>
         </w:tc>
         <w:tc>
@@ -1241,6 +1257,28 @@
                 <w:color w:val="000000"/>
               </w:rPr>
             </w:pPr>
+            <w:proofErr w:type="spellStart"/>
+            <w:r>
+              <w:rPr>
+                <w:rFonts w:ascii="Arial" w:hAnsi="Arial" w:cs="Arial"/>
+                <w:color w:val="333333"/>
+                <w:sz w:val="21"/>
+                <w:szCs w:val="21"/>
+                <w:shd w:val="clear" w:color="auto" w:fill="FFFFFF"/>
+              </w:rPr>
+              <w:t>Mainmenu</w:t>
+            </w:r>
+            <w:proofErr w:type="spellEnd"/>
+            <w:r>
+              <w:rPr>
+                <w:rFonts w:ascii="Arial" w:hAnsi="Arial" w:cs="Arial"/>
+                <w:color w:val="333333"/>
+                <w:sz w:val="21"/>
+                <w:szCs w:val="21"/>
+                <w:shd w:val="clear" w:color="auto" w:fill="FFFFFF"/>
+              </w:rPr>
+              <w:t xml:space="preserve"> menu update</w:t>
+            </w:r>
           </w:p>
         </w:tc>
         <w:tc>
@@ -1357,10 +1395,57 @@
             </w:pPr>
             <w:r>
               <w:rPr>
-                <w:rFonts w:ascii="Calibri" w:eastAsia="Times New Roman" w:hAnsi="Calibri" w:cs="Times New Roman"/>
-                <w:color w:val="000000"/>
-              </w:rPr>
-              <w:t> </w:t>
+                <w:rFonts w:ascii="Arial" w:hAnsi="Arial" w:cs="Arial"/>
+                <w:color w:val="333333"/>
+                <w:sz w:val="21"/>
+                <w:szCs w:val="21"/>
+                <w:shd w:val="clear" w:color="auto" w:fill="F5F5F5"/>
+              </w:rPr>
+              <w:t xml:space="preserve">fixed pawning bug </w:t>
+            </w:r>
+            <w:proofErr w:type="spellStart"/>
+            <w:r>
+              <w:rPr>
+                <w:rFonts w:ascii="Arial" w:hAnsi="Arial" w:cs="Arial"/>
+                <w:color w:val="333333"/>
+                <w:sz w:val="21"/>
+                <w:szCs w:val="21"/>
+                <w:shd w:val="clear" w:color="auto" w:fill="F5F5F5"/>
+              </w:rPr>
+              <w:t>q,q</w:t>
+            </w:r>
+            <w:proofErr w:type="spellEnd"/>
+            <w:r>
+              <w:rPr>
+                <w:rFonts w:ascii="Arial" w:hAnsi="Arial" w:cs="Arial"/>
+                <w:color w:val="333333"/>
+                <w:sz w:val="21"/>
+                <w:szCs w:val="21"/>
+                <w:shd w:val="clear" w:color="auto" w:fill="F5F5F5"/>
+              </w:rPr>
+              <w:t xml:space="preserve">, also made a tree and ground tile art, </w:t>
+            </w:r>
+            <w:proofErr w:type="spellStart"/>
+            <w:r>
+              <w:rPr>
+                <w:rFonts w:ascii="Arial" w:hAnsi="Arial" w:cs="Arial"/>
+                <w:color w:val="333333"/>
+                <w:sz w:val="21"/>
+                <w:szCs w:val="21"/>
+                <w:shd w:val="clear" w:color="auto" w:fill="F5F5F5"/>
+              </w:rPr>
+              <w:t>symplofied</w:t>
+            </w:r>
+            <w:proofErr w:type="spellEnd"/>
+            <w:r>
+              <w:rPr>
+                <w:rFonts w:ascii="Arial" w:hAnsi="Arial" w:cs="Arial"/>
+                <w:color w:val="333333"/>
+                <w:sz w:val="21"/>
+                <w:szCs w:val="21"/>
+                <w:shd w:val="clear" w:color="auto" w:fill="F5F5F5"/>
+              </w:rPr>
+              <w:t xml:space="preserve"> code</w:t>
             </w:r>
           </w:p>
         </w:tc>
@@ -1478,10 +1563,13 @@
             </w:pPr>
             <w:r>
               <w:rPr>
-                <w:rFonts w:ascii="Calibri" w:eastAsia="Times New Roman" w:hAnsi="Calibri" w:cs="Times New Roman"/>
-                <w:color w:val="000000"/>
-              </w:rPr>
-              <w:t> </w:t>
+                <w:rFonts w:ascii="Arial" w:hAnsi="Arial" w:cs="Arial"/>
+                <w:color w:val="333333"/>
+                <w:sz w:val="21"/>
+                <w:szCs w:val="21"/>
+                <w:shd w:val="clear" w:color="auto" w:fill="FFFFFF"/>
+              </w:rPr>
+              <w:t>removed some old art files, added gold to the game, attack animation</w:t>
             </w:r>
           </w:p>
         </w:tc>
@@ -1599,10 +1687,57 @@
             </w:pPr>
             <w:r>
               <w:rPr>
-                <w:rFonts w:ascii="Calibri" w:eastAsia="Times New Roman" w:hAnsi="Calibri" w:cs="Times New Roman"/>
-                <w:color w:val="000000"/>
-              </w:rPr>
-              <w:t> </w:t>
+                <w:rFonts w:ascii="Arial" w:hAnsi="Arial" w:cs="Arial"/>
+                <w:color w:val="333333"/>
+                <w:sz w:val="21"/>
+                <w:szCs w:val="21"/>
+                <w:shd w:val="clear" w:color="auto" w:fill="F5F5F5"/>
+              </w:rPr>
+              <w:t xml:space="preserve">Player damage and leaderboard fixed items, and some </w:t>
+            </w:r>
+            <w:proofErr w:type="spellStart"/>
+            <w:r>
+              <w:rPr>
+                <w:rFonts w:ascii="Arial" w:hAnsi="Arial" w:cs="Arial"/>
+                <w:color w:val="333333"/>
+                <w:sz w:val="21"/>
+                <w:szCs w:val="21"/>
+                <w:shd w:val="clear" w:color="auto" w:fill="F5F5F5"/>
+              </w:rPr>
+              <w:t>animatations</w:t>
+            </w:r>
+            <w:proofErr w:type="spellEnd"/>
+            <w:r>
+              <w:rPr>
+                <w:rFonts w:ascii="Arial" w:hAnsi="Arial" w:cs="Arial"/>
+                <w:color w:val="333333"/>
+                <w:sz w:val="21"/>
+                <w:szCs w:val="21"/>
+                <w:shd w:val="clear" w:color="auto" w:fill="F5F5F5"/>
+              </w:rPr>
+              <w:t xml:space="preserve">, </w:t>
+            </w:r>
+            <w:proofErr w:type="spellStart"/>
+            <w:r>
+              <w:rPr>
+                <w:rFonts w:ascii="Arial" w:hAnsi="Arial" w:cs="Arial"/>
+                <w:color w:val="333333"/>
+                <w:sz w:val="21"/>
+                <w:szCs w:val="21"/>
+                <w:shd w:val="clear" w:color="auto" w:fill="F5F5F5"/>
+              </w:rPr>
+              <w:t>imporved</w:t>
+            </w:r>
+            <w:proofErr w:type="spellEnd"/>
+            <w:r>
+              <w:rPr>
+                <w:rFonts w:ascii="Arial" w:hAnsi="Arial" w:cs="Arial"/>
+                <w:color w:val="333333"/>
+                <w:sz w:val="21"/>
+                <w:szCs w:val="21"/>
+                <w:shd w:val="clear" w:color="auto" w:fill="F5F5F5"/>
+              </w:rPr>
+              <w:t xml:space="preserve"> sound play back</w:t>
             </w:r>
           </w:p>
         </w:tc>
@@ -1720,13 +1855,6 @@
             </w:pPr>
             <w:r>
               <w:rPr>
-                <w:rFonts w:ascii="Calibri" w:eastAsia="Times New Roman" w:hAnsi="Calibri" w:cs="Times New Roman"/>
-                <w:color w:val="000000"/>
-              </w:rPr>
-              <w:t> </w:t>
-            </w:r>
-            <w:r>
-              <w:rPr>
                 <w:rFonts w:ascii="Arial" w:hAnsi="Arial" w:cs="Arial"/>
                 <w:color w:val="333333"/>
                 <w:sz w:val="21"/>
@@ -1851,21 +1979,128 @@
             </w:pPr>
             <w:r>
               <w:rPr>
-                <w:rFonts w:ascii="Calibri" w:eastAsia="Times New Roman" w:hAnsi="Calibri" w:cs="Times New Roman"/>
-                <w:color w:val="000000"/>
-              </w:rPr>
-              <w:t> </w:t>
-            </w:r>
-            <w:r>
-              <w:rPr>
                 <w:rFonts w:ascii="Arial" w:hAnsi="Arial" w:cs="Arial"/>
                 <w:color w:val="333333"/>
                 <w:sz w:val="21"/>
                 <w:szCs w:val="21"/>
                 <w:shd w:val="clear" w:color="auto" w:fill="F5F5F5"/>
               </w:rPr>
-              <w:t>Added more au</w:t>
-            </w:r>
+              <w:t>Added more audio to the game, mage animation</w:t>
+            </w:r>
+          </w:p>
+        </w:tc>
+        <w:tc>
+          <w:tcPr>
+            <w:tcW w:w="740" w:type="dxa"/>
+            <w:tcBorders>
+              <w:top w:val="nil"/>
+              <w:left w:val="nil"/>
+              <w:bottom w:val="nil"/>
+              <w:right w:val="nil"/>
+            </w:tcBorders>
+            <w:shd w:val="clear" w:color="auto" w:fill="auto"/>
+            <w:noWrap/>
+            <w:vAlign w:val="bottom"/>
+            <w:hideMark/>
+          </w:tcPr>
+          <w:p>
+            <w:pPr>
+              <w:spacing w:after="0" w:line="240" w:lineRule="auto"/>
+              <w:rPr>
+                <w:rFonts w:ascii="Calibri" w:eastAsia="Times New Roman" w:hAnsi="Calibri" w:cs="Times New Roman"/>
+                <w:color w:val="000000"/>
+              </w:rPr>
+            </w:pPr>
+          </w:p>
+        </w:tc>
+        <w:tc>
+          <w:tcPr>
+            <w:tcW w:w="946" w:type="dxa"/>
+            <w:tcBorders>
+              <w:top w:val="nil"/>
+              <w:left w:val="nil"/>
+              <w:bottom w:val="nil"/>
+              <w:right w:val="nil"/>
+            </w:tcBorders>
+            <w:shd w:val="clear" w:color="auto" w:fill="auto"/>
+            <w:noWrap/>
+            <w:vAlign w:val="bottom"/>
+            <w:hideMark/>
+          </w:tcPr>
+          <w:p>
+            <w:pPr>
+              <w:spacing w:after="0" w:line="240" w:lineRule="auto"/>
+              <w:rPr>
+                <w:rFonts w:ascii="Calibri" w:eastAsia="Times New Roman" w:hAnsi="Calibri" w:cs="Times New Roman"/>
+                <w:color w:val="000000"/>
+              </w:rPr>
+            </w:pPr>
+          </w:p>
+        </w:tc>
+      </w:tr>
+      <w:tr>
+        <w:trPr>
+          <w:trHeight w:val="402"/>
+        </w:trPr>
+        <w:tc>
+          <w:tcPr>
+            <w:tcW w:w="765" w:type="dxa"/>
+            <w:tcBorders>
+              <w:top w:val="nil"/>
+              <w:left w:val="single" w:sz="4" w:space="0" w:color="auto"/>
+              <w:bottom w:val="single" w:sz="4" w:space="0" w:color="auto"/>
+              <w:right w:val="single" w:sz="4" w:space="0" w:color="auto"/>
+            </w:tcBorders>
+            <w:shd w:val="clear" w:color="auto" w:fill="auto"/>
+            <w:vAlign w:val="bottom"/>
+            <w:hideMark/>
+          </w:tcPr>
+          <w:p>
+            <w:pPr>
+              <w:spacing w:after="0" w:line="240" w:lineRule="auto"/>
+              <w:jc w:val="center"/>
+              <w:rPr>
+                <w:rFonts w:ascii="Calibri" w:eastAsia="Times New Roman" w:hAnsi="Calibri" w:cs="Times New Roman"/>
+                <w:color w:val="000000"/>
+              </w:rPr>
+            </w:pPr>
+            <w:r>
+              <w:rPr>
+                <w:rFonts w:ascii="Calibri" w:eastAsia="Times New Roman" w:hAnsi="Calibri" w:cs="Times New Roman"/>
+                <w:color w:val="000000"/>
+              </w:rPr>
+              <w:t>4-25</w:t>
+            </w:r>
+            <w:r>
+              <w:rPr>
+                <w:rFonts w:ascii="Calibri" w:eastAsia="Times New Roman" w:hAnsi="Calibri" w:cs="Times New Roman"/>
+                <w:color w:val="000000"/>
+              </w:rPr>
+              <w:t> </w:t>
+            </w:r>
+          </w:p>
+        </w:tc>
+        <w:tc>
+          <w:tcPr>
+            <w:tcW w:w="8281" w:type="dxa"/>
+            <w:gridSpan w:val="13"/>
+            <w:tcBorders>
+              <w:top w:val="single" w:sz="4" w:space="0" w:color="auto"/>
+              <w:left w:val="nil"/>
+              <w:bottom w:val="single" w:sz="4" w:space="0" w:color="auto"/>
+              <w:right w:val="single" w:sz="4" w:space="0" w:color="auto"/>
+            </w:tcBorders>
+            <w:shd w:val="clear" w:color="auto" w:fill="auto"/>
+            <w:hideMark/>
+          </w:tcPr>
+          <w:p>
+            <w:pPr>
+              <w:spacing w:after="0" w:line="240" w:lineRule="auto"/>
+              <w:rPr>
+                <w:rFonts w:ascii="Calibri" w:eastAsia="Times New Roman" w:hAnsi="Calibri" w:cs="Times New Roman"/>
+                <w:color w:val="000000"/>
+              </w:rPr>
+            </w:pPr>
             <w:r>
               <w:rPr>
                 <w:rFonts w:ascii="Arial" w:hAnsi="Arial" w:cs="Arial"/>
@@ -1874,7 +2109,7 @@
                 <w:szCs w:val="21"/>
                 <w:shd w:val="clear" w:color="auto" w:fill="F5F5F5"/>
               </w:rPr>
-              <w:t>dio to the game, mage animation</w:t>
+              <w:t>updated some commands</w:t>
             </w:r>
           </w:p>
         </w:tc>
@@ -1958,7 +2193,7 @@
                 <w:rFonts w:ascii="Calibri" w:eastAsia="Times New Roman" w:hAnsi="Calibri" w:cs="Times New Roman"/>
                 <w:color w:val="000000"/>
               </w:rPr>
-              <w:t>4-25</w:t>
+              <w:t>4-27</w:t>
             </w:r>
             <w:r>
               <w:rPr>
@@ -1990,6 +2225,7 @@
                 <w:color w:val="000000"/>
               </w:rPr>
             </w:pPr>
+            <w:proofErr w:type="spellStart"/>
             <w:r>
               <w:rPr>
                 <w:rFonts w:ascii="Arial" w:hAnsi="Arial" w:cs="Arial"/>
@@ -1998,7 +2234,40 @@
                 <w:szCs w:val="21"/>
                 <w:shd w:val="clear" w:color="auto" w:fill="F5F5F5"/>
               </w:rPr>
-              <w:t>updated some commands</w:t>
+              <w:t>Mainmenu</w:t>
+            </w:r>
+            <w:proofErr w:type="spellEnd"/>
+            <w:r>
+              <w:rPr>
+                <w:rFonts w:ascii="Arial" w:hAnsi="Arial" w:cs="Arial"/>
+                <w:color w:val="333333"/>
+                <w:sz w:val="21"/>
+                <w:szCs w:val="21"/>
+                <w:shd w:val="clear" w:color="auto" w:fill="F5F5F5"/>
+              </w:rPr>
+              <w:t xml:space="preserve"> menu update, </w:t>
+            </w:r>
+            <w:proofErr w:type="spellStart"/>
+            <w:r>
+              <w:rPr>
+                <w:rFonts w:ascii="Arial" w:hAnsi="Arial" w:cs="Arial"/>
+                <w:color w:val="333333"/>
+                <w:sz w:val="21"/>
+                <w:szCs w:val="21"/>
+                <w:shd w:val="clear" w:color="auto" w:fill="F5F5F5"/>
+              </w:rPr>
+              <w:t>disconect</w:t>
+            </w:r>
+            <w:proofErr w:type="spellEnd"/>
+            <w:r>
+              <w:rPr>
+                <w:rFonts w:ascii="Arial" w:hAnsi="Arial" w:cs="Arial"/>
+                <w:color w:val="333333"/>
+                <w:sz w:val="21"/>
+                <w:szCs w:val="21"/>
+                <w:shd w:val="clear" w:color="auto" w:fill="F5F5F5"/>
+              </w:rPr>
+              <w:t xml:space="preserve"> from server on shutdown</w:t>
             </w:r>
           </w:p>
         </w:tc>
@@ -2082,7 +2351,7 @@
                 <w:rFonts w:ascii="Calibri" w:eastAsia="Times New Roman" w:hAnsi="Calibri" w:cs="Times New Roman"/>
                 <w:color w:val="000000"/>
               </w:rPr>
-              <w:t>4-27</w:t>
+              <w:t>4-29</w:t>
             </w:r>
             <w:r>
               <w:rPr>
@@ -2114,14 +2383,6 @@
                 <w:color w:val="000000"/>
               </w:rPr>
             </w:pPr>
-            <w:r>
-              <w:rPr>
-                <w:rFonts w:ascii="Calibri" w:eastAsia="Times New Roman" w:hAnsi="Calibri" w:cs="Times New Roman"/>
-                <w:color w:val="000000"/>
-              </w:rPr>
-              <w:t> </w:t>
-            </w:r>
-            <w:proofErr w:type="spellStart"/>
             <w:r>
               <w:rPr>
                 <w:rFonts w:ascii="Arial" w:hAnsi="Arial" w:cs="Arial"/>
@@ -2130,9 +2391,9 @@
                 <w:szCs w:val="21"/>
                 <w:shd w:val="clear" w:color="auto" w:fill="F5F5F5"/>
               </w:rPr>
-              <w:t>Mainmenu</w:t>
-            </w:r>
-            <w:proofErr w:type="spellEnd"/>
+              <w:t xml:space="preserve">random </w:t>
+            </w:r>
+            <w:proofErr w:type="spellStart"/>
             <w:r>
               <w:rPr>
                 <w:rFonts w:ascii="Arial" w:hAnsi="Arial" w:cs="Arial"/>
@@ -2141,9 +2402,9 @@
                 <w:szCs w:val="21"/>
                 <w:shd w:val="clear" w:color="auto" w:fill="F5F5F5"/>
               </w:rPr>
-              <w:t xml:space="preserve"> menu update, </w:t>
-            </w:r>
-            <w:proofErr w:type="spellStart"/>
+              <w:t>enemys</w:t>
+            </w:r>
+            <w:proofErr w:type="spellEnd"/>
             <w:r>
               <w:rPr>
                 <w:rFonts w:ascii="Arial" w:hAnsi="Arial" w:cs="Arial"/>
@@ -2152,9 +2413,9 @@
                 <w:szCs w:val="21"/>
                 <w:shd w:val="clear" w:color="auto" w:fill="F5F5F5"/>
               </w:rPr>
-              <w:t>disconect</w:t>
-            </w:r>
-            <w:proofErr w:type="spellEnd"/>
+              <w:t xml:space="preserve"> and fixed </w:t>
+            </w:r>
+            <w:proofErr w:type="spellStart"/>
             <w:r>
               <w:rPr>
                 <w:rFonts w:ascii="Arial" w:hAnsi="Arial" w:cs="Arial"/>
@@ -2163,8 +2424,9 @@
                 <w:szCs w:val="21"/>
                 <w:shd w:val="clear" w:color="auto" w:fill="F5F5F5"/>
               </w:rPr>
-              <w:t xml:space="preserve"> from server on shutdow</w:t>
-            </w:r>
+              <w:t>attck</w:t>
+            </w:r>
+            <w:proofErr w:type="spellEnd"/>
             <w:r>
               <w:rPr>
                 <w:rFonts w:ascii="Arial" w:hAnsi="Arial" w:cs="Arial"/>
@@ -2173,7 +2435,7 @@
                 <w:szCs w:val="21"/>
                 <w:shd w:val="clear" w:color="auto" w:fill="F5F5F5"/>
               </w:rPr>
-              <w:t>n</w:t>
+              <w:t xml:space="preserve"> hitbox</w:t>
             </w:r>
           </w:p>
         </w:tc>
@@ -2257,7 +2519,7 @@
                 <w:rFonts w:ascii="Calibri" w:eastAsia="Times New Roman" w:hAnsi="Calibri" w:cs="Times New Roman"/>
                 <w:color w:val="000000"/>
               </w:rPr>
-              <w:t>4-29</w:t>
+              <w:t>5-3</w:t>
             </w:r>
             <w:r>
               <w:rPr>
@@ -2289,13 +2551,8 @@
                 <w:color w:val="000000"/>
               </w:rPr>
             </w:pPr>
-            <w:r>
-              <w:rPr>
-                <w:rFonts w:ascii="Calibri" w:eastAsia="Times New Roman" w:hAnsi="Calibri" w:cs="Times New Roman"/>
-                <w:color w:val="000000"/>
-              </w:rPr>
-              <w:t> </w:t>
-            </w:r>
+            <w:bookmarkStart w:id="0" w:name="_GoBack"/>
+            <w:bookmarkEnd w:id="0"/>
             <w:r>
               <w:rPr>
                 <w:rFonts w:ascii="Arial" w:hAnsi="Arial" w:cs="Arial"/>
@@ -2304,61 +2561,7 @@
                 <w:szCs w:val="21"/>
                 <w:shd w:val="clear" w:color="auto" w:fill="F5F5F5"/>
               </w:rPr>
-              <w:t xml:space="preserve">random </w:t>
-            </w:r>
-            <w:proofErr w:type="spellStart"/>
-            <w:r>
-              <w:rPr>
-                <w:rFonts w:ascii="Arial" w:hAnsi="Arial" w:cs="Arial"/>
-                <w:color w:val="333333"/>
-                <w:sz w:val="21"/>
-                <w:szCs w:val="21"/>
-                <w:shd w:val="clear" w:color="auto" w:fill="F5F5F5"/>
-              </w:rPr>
-              <w:t>enemys</w:t>
-            </w:r>
-            <w:proofErr w:type="spellEnd"/>
-            <w:r>
-              <w:rPr>
-                <w:rFonts w:ascii="Arial" w:hAnsi="Arial" w:cs="Arial"/>
-                <w:color w:val="333333"/>
-                <w:sz w:val="21"/>
-                <w:szCs w:val="21"/>
-                <w:shd w:val="clear" w:color="auto" w:fill="F5F5F5"/>
-              </w:rPr>
-              <w:t xml:space="preserve"> and fixed </w:t>
-            </w:r>
-            <w:proofErr w:type="spellStart"/>
-            <w:r>
-              <w:rPr>
-                <w:rFonts w:ascii="Arial" w:hAnsi="Arial" w:cs="Arial"/>
-                <w:color w:val="333333"/>
-                <w:sz w:val="21"/>
-                <w:szCs w:val="21"/>
-                <w:shd w:val="clear" w:color="auto" w:fill="F5F5F5"/>
-              </w:rPr>
-              <w:t>attck</w:t>
-            </w:r>
-            <w:proofErr w:type="spellEnd"/>
-            <w:r>
-              <w:rPr>
-                <w:rFonts w:ascii="Arial" w:hAnsi="Arial" w:cs="Arial"/>
-                <w:color w:val="333333"/>
-                <w:sz w:val="21"/>
-                <w:szCs w:val="21"/>
-                <w:shd w:val="clear" w:color="auto" w:fill="F5F5F5"/>
-              </w:rPr>
-              <w:t xml:space="preserve"> hitbo</w:t>
-            </w:r>
-            <w:r>
-              <w:rPr>
-                <w:rFonts w:ascii="Arial" w:hAnsi="Arial" w:cs="Arial"/>
-                <w:color w:val="333333"/>
-                <w:sz w:val="21"/>
-                <w:szCs w:val="21"/>
-                <w:shd w:val="clear" w:color="auto" w:fill="F5F5F5"/>
-              </w:rPr>
-              <w:t>x</w:t>
+              <w:t>bunch of polishing for the presentation</w:t>
             </w:r>
           </w:p>
         </w:tc>
@@ -2442,7 +2645,7 @@
                 <w:rFonts w:ascii="Calibri" w:eastAsia="Times New Roman" w:hAnsi="Calibri" w:cs="Times New Roman"/>
                 <w:color w:val="000000"/>
               </w:rPr>
-              <w:t>5-3</w:t>
+              <w:t>5-5</w:t>
             </w:r>
             <w:r>
               <w:rPr>
@@ -2474,149 +2677,6 @@
                 <w:color w:val="000000"/>
               </w:rPr>
             </w:pPr>
-            <w:r>
-              <w:rPr>
-                <w:rFonts w:ascii="Calibri" w:eastAsia="Times New Roman" w:hAnsi="Calibri" w:cs="Times New Roman"/>
-                <w:color w:val="000000"/>
-              </w:rPr>
-              <w:t> </w:t>
-            </w:r>
-            <w:r>
-              <w:rPr>
-                <w:rFonts w:ascii="Arial" w:hAnsi="Arial" w:cs="Arial"/>
-                <w:color w:val="333333"/>
-                <w:sz w:val="21"/>
-                <w:szCs w:val="21"/>
-                <w:shd w:val="clear" w:color="auto" w:fill="F5F5F5"/>
-              </w:rPr>
-              <w:t>bunch of polishing for the presentatio</w:t>
-            </w:r>
-            <w:r>
-              <w:rPr>
-                <w:rFonts w:ascii="Arial" w:hAnsi="Arial" w:cs="Arial"/>
-                <w:color w:val="333333"/>
-                <w:sz w:val="21"/>
-                <w:szCs w:val="21"/>
-                <w:shd w:val="clear" w:color="auto" w:fill="F5F5F5"/>
-              </w:rPr>
-              <w:t>n</w:t>
-            </w:r>
-          </w:p>
-        </w:tc>
-        <w:tc>
-          <w:tcPr>
-            <w:tcW w:w="740" w:type="dxa"/>
-            <w:tcBorders>
-              <w:top w:val="nil"/>
-              <w:left w:val="nil"/>
-              <w:bottom w:val="nil"/>
-              <w:right w:val="nil"/>
-            </w:tcBorders>
-            <w:shd w:val="clear" w:color="auto" w:fill="auto"/>
-            <w:noWrap/>
-            <w:vAlign w:val="bottom"/>
-            <w:hideMark/>
-          </w:tcPr>
-          <w:p>
-            <w:pPr>
-              <w:spacing w:after="0" w:line="240" w:lineRule="auto"/>
-              <w:rPr>
-                <w:rFonts w:ascii="Calibri" w:eastAsia="Times New Roman" w:hAnsi="Calibri" w:cs="Times New Roman"/>
-                <w:color w:val="000000"/>
-              </w:rPr>
-            </w:pPr>
-          </w:p>
-        </w:tc>
-        <w:tc>
-          <w:tcPr>
-            <w:tcW w:w="946" w:type="dxa"/>
-            <w:tcBorders>
-              <w:top w:val="nil"/>
-              <w:left w:val="nil"/>
-              <w:bottom w:val="nil"/>
-              <w:right w:val="nil"/>
-            </w:tcBorders>
-            <w:shd w:val="clear" w:color="auto" w:fill="auto"/>
-            <w:noWrap/>
-            <w:vAlign w:val="bottom"/>
-            <w:hideMark/>
-          </w:tcPr>
-          <w:p>
-            <w:pPr>
-              <w:spacing w:after="0" w:line="240" w:lineRule="auto"/>
-              <w:rPr>
-                <w:rFonts w:ascii="Calibri" w:eastAsia="Times New Roman" w:hAnsi="Calibri" w:cs="Times New Roman"/>
-                <w:color w:val="000000"/>
-              </w:rPr>
-            </w:pPr>
-          </w:p>
-        </w:tc>
-      </w:tr>
-      <w:tr>
-        <w:trPr>
-          <w:trHeight w:val="402"/>
-        </w:trPr>
-        <w:tc>
-          <w:tcPr>
-            <w:tcW w:w="765" w:type="dxa"/>
-            <w:tcBorders>
-              <w:top w:val="nil"/>
-              <w:left w:val="single" w:sz="4" w:space="0" w:color="auto"/>
-              <w:bottom w:val="single" w:sz="4" w:space="0" w:color="auto"/>
-              <w:right w:val="single" w:sz="4" w:space="0" w:color="auto"/>
-            </w:tcBorders>
-            <w:shd w:val="clear" w:color="auto" w:fill="auto"/>
-            <w:vAlign w:val="bottom"/>
-            <w:hideMark/>
-          </w:tcPr>
-          <w:p>
-            <w:pPr>
-              <w:spacing w:after="0" w:line="240" w:lineRule="auto"/>
-              <w:jc w:val="center"/>
-              <w:rPr>
-                <w:rFonts w:ascii="Calibri" w:eastAsia="Times New Roman" w:hAnsi="Calibri" w:cs="Times New Roman"/>
-                <w:color w:val="000000"/>
-              </w:rPr>
-            </w:pPr>
-            <w:r>
-              <w:rPr>
-                <w:rFonts w:ascii="Calibri" w:eastAsia="Times New Roman" w:hAnsi="Calibri" w:cs="Times New Roman"/>
-                <w:color w:val="000000"/>
-              </w:rPr>
-              <w:t>5-5</w:t>
-            </w:r>
-            <w:r>
-              <w:rPr>
-                <w:rFonts w:ascii="Calibri" w:eastAsia="Times New Roman" w:hAnsi="Calibri" w:cs="Times New Roman"/>
-                <w:color w:val="000000"/>
-              </w:rPr>
-              <w:t> </w:t>
-            </w:r>
-          </w:p>
-        </w:tc>
-        <w:tc>
-          <w:tcPr>
-            <w:tcW w:w="8281" w:type="dxa"/>
-            <w:gridSpan w:val="13"/>
-            <w:tcBorders>
-              <w:top w:val="single" w:sz="4" w:space="0" w:color="auto"/>
-              <w:left w:val="nil"/>
-              <w:bottom w:val="single" w:sz="4" w:space="0" w:color="auto"/>
-              <w:right w:val="single" w:sz="4" w:space="0" w:color="auto"/>
-            </w:tcBorders>
-            <w:shd w:val="clear" w:color="auto" w:fill="auto"/>
-            <w:hideMark/>
-          </w:tcPr>
-          <w:p>
-            <w:pPr>
-              <w:spacing w:after="0" w:line="240" w:lineRule="auto"/>
-              <w:rPr>
-                <w:rFonts w:ascii="Calibri" w:eastAsia="Times New Roman" w:hAnsi="Calibri" w:cs="Times New Roman"/>
-                <w:color w:val="000000"/>
-              </w:rPr>
-            </w:pPr>
-            <w:bookmarkStart w:id="0" w:name="_GoBack"/>
-            <w:bookmarkEnd w:id="0"/>
             <w:r>
               <w:rPr>
                 <w:rFonts w:ascii="Arial" w:hAnsi="Arial" w:cs="Arial"/>
@@ -3262,6 +3322,30 @@
               </w:rPr>
               <w:t> </w:t>
             </w:r>
+            <w:r>
+              <w:rPr>
+                <w:rFonts w:ascii="Calibri" w:eastAsia="Times New Roman" w:hAnsi="Calibri" w:cs="Times New Roman"/>
+                <w:b/>
+                <w:bCs/>
+                <w:color w:val="000000"/>
+                <w:sz w:val="24"/>
+                <w:szCs w:val="24"/>
+              </w:rPr>
+              <w:t xml:space="preserve">Devon </w:t>
+            </w:r>
+            <w:proofErr w:type="spellStart"/>
+            <w:r>
+              <w:rPr>
+                <w:rFonts w:ascii="Calibri" w:eastAsia="Times New Roman" w:hAnsi="Calibri" w:cs="Times New Roman"/>
+                <w:b/>
+                <w:bCs/>
+                <w:color w:val="000000"/>
+                <w:sz w:val="24"/>
+                <w:szCs w:val="24"/>
+              </w:rPr>
+              <w:t>Schimming</w:t>
+            </w:r>
+            <w:proofErr w:type="spellEnd"/>
           </w:p>
         </w:tc>
         <w:tc>
@@ -3370,6 +3454,17 @@
                 <w:szCs w:val="24"/>
               </w:rPr>
               <w:t> </w:t>
+            </w:r>
+            <w:r>
+              <w:rPr>
+                <w:rFonts w:ascii="Calibri" w:eastAsia="Times New Roman" w:hAnsi="Calibri" w:cs="Times New Roman"/>
+                <w:b/>
+                <w:bCs/>
+                <w:color w:val="000000"/>
+                <w:sz w:val="24"/>
+                <w:szCs w:val="24"/>
+              </w:rPr>
+              <w:t>5/11/2016</w:t>
             </w:r>
           </w:p>
         </w:tc>
@@ -3849,17 +3944,35 @@
               </w:rPr>
               <w:t> </w:t>
             </w:r>
-          </w:p>
-          <w:p>
-            <w:pPr>
-              <w:spacing w:after="0" w:line="240" w:lineRule="auto"/>
+            <w:r>
               <w:rPr>
                 <w:rFonts w:ascii="Calibri" w:eastAsia="Times New Roman" w:hAnsi="Calibri" w:cs="Times New Roman"/>
                 <w:color w:val="000000"/>
                 <w:sz w:val="24"/>
                 <w:szCs w:val="24"/>
               </w:rPr>
-            </w:pPr>
+              <w:t xml:space="preserve">Plan for collage, and work at </w:t>
+            </w:r>
+            <w:proofErr w:type="spellStart"/>
+            <w:r>
+              <w:rPr>
+                <w:rFonts w:ascii="Calibri" w:eastAsia="Times New Roman" w:hAnsi="Calibri" w:cs="Times New Roman"/>
+                <w:color w:val="000000"/>
+                <w:sz w:val="24"/>
+                <w:szCs w:val="24"/>
+              </w:rPr>
+              <w:t>netapp</w:t>
+            </w:r>
+            <w:proofErr w:type="spellEnd"/>
+            <w:r>
+              <w:rPr>
+                <w:rFonts w:ascii="Calibri" w:eastAsia="Times New Roman" w:hAnsi="Calibri" w:cs="Times New Roman"/>
+                <w:color w:val="000000"/>
+                <w:sz w:val="24"/>
+                <w:szCs w:val="24"/>
+              </w:rPr>
+              <w:t xml:space="preserve">. </w:t>
+            </w:r>
           </w:p>
         </w:tc>
       </w:tr>

</xml_diff>